<commit_message>
Added Mockups and Improved spelling/phrasing
Corrected some grammatical errors. Presentable State
</commit_message>
<xml_diff>
--- a/Documents/Project-description-v0.1-draft.docx
+++ b/Documents/Project-description-v0.1-draft.docx
@@ -233,12 +233,14 @@
         <w:lastRenderedPageBreak/>
         <w:t xml:space="preserve">Author/Editor: </w:t>
       </w:r>
+      <w:proofErr w:type="spellStart"/>
       <w:r>
         <w:rPr>
           <w:lang w:val="el-GR"/>
         </w:rPr>
         <w:t>Σαρταμπάκος</w:t>
       </w:r>
+      <w:proofErr w:type="spellEnd"/>
       <w:r>
         <w:rPr>
           <w:lang w:val="en-US"/>
@@ -277,12 +279,14 @@
         </w:rPr>
         <w:t xml:space="preserve">: </w:t>
       </w:r>
+      <w:proofErr w:type="spellStart"/>
       <w:r>
         <w:rPr>
           <w:lang w:val="el-GR"/>
         </w:rPr>
         <w:t>Δαλέζιος</w:t>
       </w:r>
+      <w:proofErr w:type="spellEnd"/>
       <w:r>
         <w:rPr>
           <w:lang w:val="el-GR"/>
@@ -333,12 +337,14 @@
       <w:r>
         <w:t xml:space="preserve">Peer Reviewer: </w:t>
       </w:r>
+      <w:proofErr w:type="spellStart"/>
       <w:r>
         <w:rPr>
           <w:lang w:val="el-GR"/>
         </w:rPr>
         <w:t>Βύνιας</w:t>
       </w:r>
+      <w:proofErr w:type="spellEnd"/>
       <w:r>
         <w:rPr>
           <w:lang w:val="en-US"/>
@@ -368,12 +374,14 @@
       <w:r>
         <w:t xml:space="preserve">Peer Reviewer: </w:t>
       </w:r>
+      <w:proofErr w:type="spellStart"/>
       <w:r>
         <w:rPr>
           <w:lang w:val="el-GR"/>
         </w:rPr>
         <w:t>Αλεξανδρόπουλος</w:t>
       </w:r>
+      <w:proofErr w:type="spellEnd"/>
       <w:r>
         <w:t xml:space="preserve"> </w:t>
       </w:r>
@@ -634,13 +642,14 @@
         <w:ind w:firstLine="720"/>
         <w:jc w:val="both"/>
         <w:rPr>
-          <w:rStyle w:val="a5"/>
+          <w:rStyle w:val="Emphasis"/>
           <w:b/>
           <w:bCs/>
           <w:sz w:val="24"/>
           <w:szCs w:val="24"/>
         </w:rPr>
       </w:pPr>
+      <w:proofErr w:type="spellStart"/>
       <w:r>
         <w:rPr>
           <w:b/>
@@ -652,6 +661,7 @@
         <w:lastRenderedPageBreak/>
         <w:t>Pandaemon</w:t>
       </w:r>
+      <w:proofErr w:type="spellEnd"/>
       <w:r>
         <w:rPr>
           <w:b/>
@@ -699,12 +709,14 @@
         </w:rPr>
         <w:t>-</w:t>
       </w:r>
+      <w:proofErr w:type="spellStart"/>
       <w:r>
         <w:rPr>
           <w:lang w:val="en-US"/>
         </w:rPr>
         <w:t>CoV</w:t>
       </w:r>
+      <w:proofErr w:type="spellEnd"/>
       <w:r>
         <w:rPr>
           <w:lang w:val="el-GR"/>
@@ -928,6 +940,7 @@
         </w:rPr>
         <w:t xml:space="preserve"> Με τα δεδομένα του δικτύου χρηστών θα μπορούμε να δημιουργήσουμε </w:t>
       </w:r>
+      <w:proofErr w:type="spellStart"/>
       <w:r>
         <w:rPr>
           <w:lang w:val="en-US"/>
@@ -943,6 +956,7 @@
       <w:r>
         <w:t>tmaps</w:t>
       </w:r>
+      <w:proofErr w:type="spellEnd"/>
       <w:r>
         <w:rPr>
           <w:lang w:val="el-GR"/>
@@ -1043,6 +1057,12 @@
         <w:rPr>
           <w:lang w:val="el-GR"/>
         </w:rPr>
+        <w:t xml:space="preserve"> (Εικόνα 1)</w:t>
+      </w:r>
+      <w:r>
+        <w:rPr>
+          <w:lang w:val="el-GR"/>
+        </w:rPr>
         <w:t>.</w:t>
       </w:r>
       <w:r>
@@ -1194,7 +1214,19 @@
         <w:rPr>
           <w:lang w:val="el-GR"/>
         </w:rPr>
-        <w:t>. Σε περίπτωση που αλλάξει κάτι στην νομοθεσία περί μετακινήσεων ή στα μέτρα κατά της πανδημίας, θα αποστέλλεται αυτόματα μια ειδοποίηση στο κινητό του χρήστη που θα τον ενημερώνει για τις αλλαγές. Θα δίνεται και η δυνατότητα να ενεργοποιηθούν οι ενημερώσεις αυτές και για άλλα πράγματα, όπως για άρθρα από εφημερίδες και ενημερωτικές ιστοσελίδες σχετικά με την πορεία της πανδημίας και τις εκτιμήσεις των ειδικών.</w:t>
+        <w:t>. Σε περίπτωση που αλλάξει κάτι στην νομοθεσία περί μετακινήσεων ή στα μέτρα κατά της πανδημίας, θα αποστέλλεται αυτόματα μια ειδοποίηση στο κινητό του χρήστη που θα τον ενημερώνει για τις αλλαγές. Θα δίνεται και η δυνατότητα να ενεργοποιηθούν οι ενημερώσεις αυτές και για άλλα πράγματα, όπως για άρθρα από εφημερίδες και ενημερωτικές ιστοσελίδες σχετικά με την πορεία της πανδημίας και τις εκτιμήσεις των ειδικών</w:t>
+      </w:r>
+      <w:r>
+        <w:rPr>
+          <w:lang w:val="el-GR"/>
+        </w:rPr>
+        <w:t xml:space="preserve"> (Εικόνα 3)</w:t>
+      </w:r>
+      <w:r>
+        <w:rPr>
+          <w:lang w:val="el-GR"/>
+        </w:rPr>
+        <w:t>.</w:t>
       </w:r>
       <w:r>
         <w:rPr>
@@ -1249,7 +1281,21 @@
         <w:rPr>
           <w:lang w:val="el-GR"/>
         </w:rPr>
-        <w:t>και το κυψελικό δίκτυο, θα είναι</w:t>
+        <w:t xml:space="preserve">και το </w:t>
+      </w:r>
+      <w:proofErr w:type="spellStart"/>
+      <w:r>
+        <w:rPr>
+          <w:lang w:val="el-GR"/>
+        </w:rPr>
+        <w:t>κυψελικό</w:t>
+      </w:r>
+      <w:proofErr w:type="spellEnd"/>
+      <w:r>
+        <w:rPr>
+          <w:lang w:val="el-GR"/>
+        </w:rPr>
+        <w:t xml:space="preserve"> δίκτυο, θα είναι</w:t>
       </w:r>
       <w:r>
         <w:rPr>
@@ -1484,8 +1530,15 @@
         <w:rPr>
           <w:lang w:val="el-GR"/>
         </w:rPr>
-        <w:t xml:space="preserve">και η εξασφάλιση της μέγιστης ασφάλειας των προσωπικών δεδομένων των χρηστών της εφαρμογής.    </w:t>
-      </w:r>
+        <w:t xml:space="preserve">και η εξασφάλιση της μέγιστης ασφάλειας των προσωπικών δεδομένων των χρηστών της εφαρμογής.  </w:t>
+      </w:r>
+    </w:p>
+    <w:p>
+      <w:pPr>
+        <w:rPr>
+          <w:lang w:val="el-GR"/>
+        </w:rPr>
+      </w:pPr>
     </w:p>
     <w:p>
       <w:pPr>
@@ -1515,6 +1568,493 @@
           <w:lang w:val="el-GR"/>
         </w:rPr>
       </w:pPr>
+      <w:r>
+        <w:rPr>
+          <w:noProof/>
+          <w:lang w:val="el-GR"/>
+        </w:rPr>
+        <w:lastRenderedPageBreak/>
+        <mc:AlternateContent>
+          <mc:Choice Requires="wps">
+            <w:drawing>
+              <wp:anchor distT="45720" distB="45720" distL="114300" distR="114300" simplePos="0" relativeHeight="251661312" behindDoc="0" locked="0" layoutInCell="1" allowOverlap="1" wp14:anchorId="67D532BD" wp14:editId="528A8DE3">
+                <wp:simplePos x="0" y="0"/>
+                <wp:positionH relativeFrom="column">
+                  <wp:posOffset>2820155</wp:posOffset>
+                </wp:positionH>
+                <wp:positionV relativeFrom="paragraph">
+                  <wp:posOffset>4232495</wp:posOffset>
+                </wp:positionV>
+                <wp:extent cx="2308276" cy="1404620"/>
+                <wp:effectExtent l="0" t="0" r="15875" b="13970"/>
+                <wp:wrapNone/>
+                <wp:docPr id="6" name="Text Box 2"/>
+                <wp:cNvGraphicFramePr>
+                  <a:graphicFrameLocks xmlns:a="http://schemas.openxmlformats.org/drawingml/2006/main"/>
+                </wp:cNvGraphicFramePr>
+                <a:graphic xmlns:a="http://schemas.openxmlformats.org/drawingml/2006/main">
+                  <a:graphicData uri="http://schemas.microsoft.com/office/word/2010/wordprocessingShape">
+                    <wps:wsp>
+                      <wps:cNvSpPr txBox="1">
+                        <a:spLocks noChangeArrowheads="1"/>
+                      </wps:cNvSpPr>
+                      <wps:spPr bwMode="auto">
+                        <a:xfrm>
+                          <a:off x="0" y="0"/>
+                          <a:ext cx="2308276" cy="1404620"/>
+                        </a:xfrm>
+                        <a:prstGeom prst="rect">
+                          <a:avLst/>
+                        </a:prstGeom>
+                        <a:solidFill>
+                          <a:schemeClr val="bg1"/>
+                        </a:solidFill>
+                        <a:ln w="9525">
+                          <a:solidFill>
+                            <a:schemeClr val="bg1"/>
+                          </a:solidFill>
+                          <a:miter lim="800000"/>
+                          <a:headEnd/>
+                          <a:tailEnd/>
+                        </a:ln>
+                      </wps:spPr>
+                      <wps:txbx>
+                        <w:txbxContent>
+                          <w:p>
+                            <w:pPr>
+                              <w:jc w:val="center"/>
+                              <w:rPr>
+                                <w:lang w:val="el-GR"/>
+                              </w:rPr>
+                            </w:pPr>
+                            <w:r>
+                              <w:rPr>
+                                <w:lang w:val="el-GR"/>
+                              </w:rPr>
+                              <w:t>Εικόνα 2: Μενού</w:t>
+                            </w:r>
+                          </w:p>
+                        </w:txbxContent>
+                      </wps:txbx>
+                      <wps:bodyPr rot="0" vert="horz" wrap="square" lIns="91440" tIns="45720" rIns="91440" bIns="45720" anchor="t" anchorCtr="0">
+                        <a:spAutoFit/>
+                      </wps:bodyPr>
+                    </wps:wsp>
+                  </a:graphicData>
+                </a:graphic>
+                <wp14:sizeRelH relativeFrom="margin">
+                  <wp14:pctWidth>0</wp14:pctWidth>
+                </wp14:sizeRelH>
+                <wp14:sizeRelV relativeFrom="margin">
+                  <wp14:pctHeight>20000</wp14:pctHeight>
+                </wp14:sizeRelV>
+              </wp:anchor>
+            </w:drawing>
+          </mc:Choice>
+          <mc:Fallback>
+            <w:pict>
+              <v:shapetype w14:anchorId="67D532BD" id="_x0000_t202" coordsize="21600,21600" o:spt="202" path="m,l,21600r21600,l21600,xe">
+                <v:stroke joinstyle="miter"/>
+                <v:path gradientshapeok="t" o:connecttype="rect"/>
+              </v:shapetype>
+              <v:shape id="Text Box 2" o:spid="_x0000_s1026" type="#_x0000_t202" style="position:absolute;left:0;text-align:left;margin-left:222.05pt;margin-top:333.25pt;width:181.75pt;height:110.6pt;z-index:251661312;visibility:visible;mso-wrap-style:square;mso-width-percent:0;mso-height-percent:200;mso-wrap-distance-left:9pt;mso-wrap-distance-top:3.6pt;mso-wrap-distance-right:9pt;mso-wrap-distance-bottom:3.6pt;mso-position-horizontal:absolute;mso-position-horizontal-relative:text;mso-position-vertical:absolute;mso-position-vertical-relative:text;mso-width-percent:0;mso-height-percent:200;mso-width-relative:margin;mso-height-relative:margin;v-text-anchor:top" o:gfxdata="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" fillcolor="white [3212]" strokecolor="white [3212]">
+                <v:textbox style="mso-fit-shape-to-text:t">
+                  <w:txbxContent>
+                    <w:p>
+                      <w:pPr>
+                        <w:jc w:val="center"/>
+                        <w:rPr>
+                          <w:lang w:val="el-GR"/>
+                        </w:rPr>
+                      </w:pPr>
+                      <w:r>
+                        <w:rPr>
+                          <w:lang w:val="el-GR"/>
+                        </w:rPr>
+                        <w:t>Εικόνα 2: Μενού</w:t>
+                      </w:r>
+                    </w:p>
+                  </w:txbxContent>
+                </v:textbox>
+              </v:shape>
+            </w:pict>
+          </mc:Fallback>
+        </mc:AlternateContent>
+      </w:r>
+      <w:r>
+        <w:rPr>
+          <w:noProof/>
+          <w:lang w:val="el-GR"/>
+        </w:rPr>
+        <mc:AlternateContent>
+          <mc:Choice Requires="wps">
+            <w:drawing>
+              <wp:anchor distT="45720" distB="45720" distL="114300" distR="114300" simplePos="0" relativeHeight="251659264" behindDoc="0" locked="0" layoutInCell="1" allowOverlap="1" wp14:anchorId="64D42726" wp14:editId="07C711E3">
+                <wp:simplePos x="0" y="0"/>
+                <wp:positionH relativeFrom="column">
+                  <wp:posOffset>769545</wp:posOffset>
+                </wp:positionH>
+                <wp:positionV relativeFrom="paragraph">
+                  <wp:posOffset>4241549</wp:posOffset>
+                </wp:positionV>
+                <wp:extent cx="2172259" cy="1404620"/>
+                <wp:effectExtent l="0" t="0" r="19050" b="13970"/>
+                <wp:wrapNone/>
+                <wp:docPr id="217" name="Text Box 2"/>
+                <wp:cNvGraphicFramePr>
+                  <a:graphicFrameLocks xmlns:a="http://schemas.openxmlformats.org/drawingml/2006/main"/>
+                </wp:cNvGraphicFramePr>
+                <a:graphic xmlns:a="http://schemas.openxmlformats.org/drawingml/2006/main">
+                  <a:graphicData uri="http://schemas.microsoft.com/office/word/2010/wordprocessingShape">
+                    <wps:wsp>
+                      <wps:cNvSpPr txBox="1">
+                        <a:spLocks noChangeArrowheads="1"/>
+                      </wps:cNvSpPr>
+                      <wps:spPr bwMode="auto">
+                        <a:xfrm>
+                          <a:off x="0" y="0"/>
+                          <a:ext cx="2172259" cy="1404620"/>
+                        </a:xfrm>
+                        <a:prstGeom prst="rect">
+                          <a:avLst/>
+                        </a:prstGeom>
+                        <a:solidFill>
+                          <a:schemeClr val="bg1"/>
+                        </a:solidFill>
+                        <a:ln w="9525">
+                          <a:solidFill>
+                            <a:schemeClr val="bg1"/>
+                          </a:solidFill>
+                          <a:miter lim="800000"/>
+                          <a:headEnd/>
+                          <a:tailEnd/>
+                        </a:ln>
+                      </wps:spPr>
+                      <wps:txbx>
+                        <w:txbxContent>
+                          <w:p>
+                            <w:pPr>
+                              <w:rPr>
+                                <w:lang w:val="el-GR"/>
+                              </w:rPr>
+                            </w:pPr>
+                            <w:r>
+                              <w:rPr>
+                                <w:lang w:val="el-GR"/>
+                              </w:rPr>
+                              <w:t>Εικόνα 1: Αρχική οθόνη/Χάρτης</w:t>
+                            </w:r>
+                          </w:p>
+                        </w:txbxContent>
+                      </wps:txbx>
+                      <wps:bodyPr rot="0" vert="horz" wrap="square" lIns="91440" tIns="45720" rIns="91440" bIns="45720" anchor="t" anchorCtr="0">
+                        <a:spAutoFit/>
+                      </wps:bodyPr>
+                    </wps:wsp>
+                  </a:graphicData>
+                </a:graphic>
+                <wp14:sizeRelH relativeFrom="margin">
+                  <wp14:pctWidth>0</wp14:pctWidth>
+                </wp14:sizeRelH>
+                <wp14:sizeRelV relativeFrom="margin">
+                  <wp14:pctHeight>20000</wp14:pctHeight>
+                </wp14:sizeRelV>
+              </wp:anchor>
+            </w:drawing>
+          </mc:Choice>
+          <mc:Fallback>
+            <w:pict>
+              <v:shape w14:anchorId="64D42726" id="_x0000_s1027" type="#_x0000_t202" style="position:absolute;left:0;text-align:left;margin-left:60.6pt;margin-top:334pt;width:171.05pt;height:110.6pt;z-index:251659264;visibility:visible;mso-wrap-style:square;mso-width-percent:0;mso-height-percent:200;mso-wrap-distance-left:9pt;mso-wrap-distance-top:3.6pt;mso-wrap-distance-right:9pt;mso-wrap-distance-bottom:3.6pt;mso-position-horizontal:absolute;mso-position-horizontal-relative:text;mso-position-vertical:absolute;mso-position-vertical-relative:text;mso-width-percent:0;mso-height-percent:200;mso-width-relative:margin;mso-height-relative:margin;v-text-anchor:top" o:gfxdata="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" fillcolor="white [3212]" strokecolor="white [3212]">
+                <v:textbox style="mso-fit-shape-to-text:t">
+                  <w:txbxContent>
+                    <w:p>
+                      <w:pPr>
+                        <w:rPr>
+                          <w:lang w:val="el-GR"/>
+                        </w:rPr>
+                      </w:pPr>
+                      <w:r>
+                        <w:rPr>
+                          <w:lang w:val="el-GR"/>
+                        </w:rPr>
+                        <w:t>Εικόνα 1: Αρχική οθόνη/Χάρτης</w:t>
+                      </w:r>
+                    </w:p>
+                  </w:txbxContent>
+                </v:textbox>
+              </v:shape>
+            </w:pict>
+          </mc:Fallback>
+        </mc:AlternateContent>
+      </w:r>
+      <w:r>
+        <w:rPr>
+          <w:noProof/>
+          <w:lang w:val="el-GR"/>
+        </w:rPr>
+        <w:drawing>
+          <wp:inline distT="0" distB="0" distL="0" distR="0" wp14:anchorId="64CEC6C5" wp14:editId="66001498">
+            <wp:extent cx="2139942" cy="4249849"/>
+            <wp:effectExtent l="0" t="0" r="0" b="0"/>
+            <wp:docPr id="3" name="Picture 3" descr="Map&#10;&#10;Description automatically generated"/>
+            <wp:cNvGraphicFramePr>
+              <a:graphicFrameLocks xmlns:a="http://schemas.openxmlformats.org/drawingml/2006/main" noChangeAspect="1"/>
+            </wp:cNvGraphicFramePr>
+            <a:graphic xmlns:a="http://schemas.openxmlformats.org/drawingml/2006/main">
+              <a:graphicData uri="http://schemas.openxmlformats.org/drawingml/2006/picture">
+                <pic:pic xmlns:pic="http://schemas.openxmlformats.org/drawingml/2006/picture">
+                  <pic:nvPicPr>
+                    <pic:cNvPr id="3" name="Picture 3" descr="Map&#10;&#10;Description automatically generated"/>
+                    <pic:cNvPicPr/>
+                  </pic:nvPicPr>
+                  <pic:blipFill>
+                    <a:blip r:embed="rId5">
+                      <a:extLst>
+                        <a:ext uri="{28A0092B-C50C-407E-A947-70E740481C1C}">
+                          <a14:useLocalDpi xmlns:a14="http://schemas.microsoft.com/office/drawing/2010/main" val="0"/>
+                        </a:ext>
+                      </a:extLst>
+                    </a:blip>
+                    <a:stretch>
+                      <a:fillRect/>
+                    </a:stretch>
+                  </pic:blipFill>
+                  <pic:spPr>
+                    <a:xfrm>
+                      <a:off x="0" y="0"/>
+                      <a:ext cx="2153178" cy="4276135"/>
+                    </a:xfrm>
+                    <a:prstGeom prst="rect">
+                      <a:avLst/>
+                    </a:prstGeom>
+                  </pic:spPr>
+                </pic:pic>
+              </a:graphicData>
+            </a:graphic>
+          </wp:inline>
+        </w:drawing>
+      </w:r>
+      <w:r>
+        <w:rPr>
+          <w:noProof/>
+          <w:lang w:val="el-GR"/>
+        </w:rPr>
+        <w:drawing>
+          <wp:inline distT="0" distB="0" distL="0" distR="0" wp14:anchorId="74EC0682" wp14:editId="7697230D">
+            <wp:extent cx="2050682" cy="4244769"/>
+            <wp:effectExtent l="0" t="0" r="6985" b="3810"/>
+            <wp:docPr id="4" name="Picture 4" descr="Graphical user interface, text, application&#10;&#10;Description automatically generated"/>
+            <wp:cNvGraphicFramePr>
+              <a:graphicFrameLocks xmlns:a="http://schemas.openxmlformats.org/drawingml/2006/main" noChangeAspect="1"/>
+            </wp:cNvGraphicFramePr>
+            <a:graphic xmlns:a="http://schemas.openxmlformats.org/drawingml/2006/main">
+              <a:graphicData uri="http://schemas.openxmlformats.org/drawingml/2006/picture">
+                <pic:pic xmlns:pic="http://schemas.openxmlformats.org/drawingml/2006/picture">
+                  <pic:nvPicPr>
+                    <pic:cNvPr id="4" name="Picture 4" descr="Graphical user interface, text, application&#10;&#10;Description automatically generated"/>
+                    <pic:cNvPicPr/>
+                  </pic:nvPicPr>
+                  <pic:blipFill>
+                    <a:blip r:embed="rId6">
+                      <a:extLst>
+                        <a:ext uri="{28A0092B-C50C-407E-A947-70E740481C1C}">
+                          <a14:useLocalDpi xmlns:a14="http://schemas.microsoft.com/office/drawing/2010/main" val="0"/>
+                        </a:ext>
+                      </a:extLst>
+                    </a:blip>
+                    <a:stretch>
+                      <a:fillRect/>
+                    </a:stretch>
+                  </pic:blipFill>
+                  <pic:spPr>
+                    <a:xfrm>
+                      <a:off x="0" y="0"/>
+                      <a:ext cx="2065086" cy="4274584"/>
+                    </a:xfrm>
+                    <a:prstGeom prst="rect">
+                      <a:avLst/>
+                    </a:prstGeom>
+                  </pic:spPr>
+                </pic:pic>
+              </a:graphicData>
+            </a:graphic>
+          </wp:inline>
+        </w:drawing>
+      </w:r>
+    </w:p>
+    <w:p>
+      <w:pPr>
+        <w:jc w:val="center"/>
+        <w:rPr>
+          <w:lang w:val="el-GR"/>
+        </w:rPr>
+      </w:pPr>
+    </w:p>
+    <w:p>
+      <w:pPr>
+        <w:jc w:val="center"/>
+        <w:rPr>
+          <w:lang w:val="el-GR"/>
+        </w:rPr>
+      </w:pPr>
+      <w:r>
+        <w:rPr>
+          <w:noProof/>
+          <w:lang w:val="el-GR"/>
+        </w:rPr>
+        <mc:AlternateContent>
+          <mc:Choice Requires="wps">
+            <w:drawing>
+              <wp:anchor distT="45720" distB="45720" distL="114300" distR="114300" simplePos="0" relativeHeight="251663360" behindDoc="0" locked="0" layoutInCell="1" allowOverlap="1" wp14:anchorId="71B4E242" wp14:editId="089FCFF2">
+                <wp:simplePos x="0" y="0"/>
+                <wp:positionH relativeFrom="margin">
+                  <wp:posOffset>1844703</wp:posOffset>
+                </wp:positionH>
+                <wp:positionV relativeFrom="paragraph">
+                  <wp:posOffset>4136086</wp:posOffset>
+                </wp:positionV>
+                <wp:extent cx="2051436" cy="1404620"/>
+                <wp:effectExtent l="0" t="0" r="25400" b="13970"/>
+                <wp:wrapNone/>
+                <wp:docPr id="7" name="Text Box 2"/>
+                <wp:cNvGraphicFramePr>
+                  <a:graphicFrameLocks xmlns:a="http://schemas.openxmlformats.org/drawingml/2006/main"/>
+                </wp:cNvGraphicFramePr>
+                <a:graphic xmlns:a="http://schemas.openxmlformats.org/drawingml/2006/main">
+                  <a:graphicData uri="http://schemas.microsoft.com/office/word/2010/wordprocessingShape">
+                    <wps:wsp>
+                      <wps:cNvSpPr txBox="1">
+                        <a:spLocks noChangeArrowheads="1"/>
+                      </wps:cNvSpPr>
+                      <wps:spPr bwMode="auto">
+                        <a:xfrm>
+                          <a:off x="0" y="0"/>
+                          <a:ext cx="2051436" cy="1404620"/>
+                        </a:xfrm>
+                        <a:prstGeom prst="rect">
+                          <a:avLst/>
+                        </a:prstGeom>
+                        <a:solidFill>
+                          <a:schemeClr val="bg1"/>
+                        </a:solidFill>
+                        <a:ln w="9525">
+                          <a:solidFill>
+                            <a:schemeClr val="bg1"/>
+                          </a:solidFill>
+                          <a:miter lim="800000"/>
+                          <a:headEnd/>
+                          <a:tailEnd/>
+                        </a:ln>
+                      </wps:spPr>
+                      <wps:txbx>
+                        <w:txbxContent>
+                          <w:p>
+                            <w:pPr>
+                              <w:jc w:val="center"/>
+                              <w:rPr>
+                                <w:lang w:val="el-GR"/>
+                              </w:rPr>
+                            </w:pPr>
+                            <w:r>
+                              <w:rPr>
+                                <w:lang w:val="el-GR"/>
+                              </w:rPr>
+                              <w:t>Εικόνα 3: Νέα Πανδημίας</w:t>
+                            </w:r>
+                          </w:p>
+                          <w:p/>
+                        </w:txbxContent>
+                      </wps:txbx>
+                      <wps:bodyPr rot="0" vert="horz" wrap="square" lIns="91440" tIns="45720" rIns="91440" bIns="45720" anchor="t" anchorCtr="0">
+                        <a:spAutoFit/>
+                      </wps:bodyPr>
+                    </wps:wsp>
+                  </a:graphicData>
+                </a:graphic>
+                <wp14:sizeRelH relativeFrom="margin">
+                  <wp14:pctWidth>0</wp14:pctWidth>
+                </wp14:sizeRelH>
+                <wp14:sizeRelV relativeFrom="margin">
+                  <wp14:pctHeight>20000</wp14:pctHeight>
+                </wp14:sizeRelV>
+              </wp:anchor>
+            </w:drawing>
+          </mc:Choice>
+          <mc:Fallback>
+            <w:pict>
+              <v:shape w14:anchorId="71B4E242" id="_x0000_s1028" type="#_x0000_t202" style="position:absolute;left:0;text-align:left;margin-left:145.25pt;margin-top:325.7pt;width:161.55pt;height:110.6pt;z-index:251663360;visibility:visible;mso-wrap-style:square;mso-width-percent:0;mso-height-percent:200;mso-wrap-distance-left:9pt;mso-wrap-distance-top:3.6pt;mso-wrap-distance-right:9pt;mso-wrap-distance-bottom:3.6pt;mso-position-horizontal:absolute;mso-position-horizontal-relative:margin;mso-position-vertical:absolute;mso-position-vertical-relative:text;mso-width-percent:0;mso-height-percent:200;mso-width-relative:margin;mso-height-relative:margin;v-text-anchor:top" o:gfxdata="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" fillcolor="white [3212]" strokecolor="white [3212]">
+                <v:textbox style="mso-fit-shape-to-text:t">
+                  <w:txbxContent>
+                    <w:p>
+                      <w:pPr>
+                        <w:jc w:val="center"/>
+                        <w:rPr>
+                          <w:lang w:val="el-GR"/>
+                        </w:rPr>
+                      </w:pPr>
+                      <w:r>
+                        <w:rPr>
+                          <w:lang w:val="el-GR"/>
+                        </w:rPr>
+                        <w:t>Εικόνα 3: Νέα Πανδημίας</w:t>
+                      </w:r>
+                    </w:p>
+                    <w:p/>
+                  </w:txbxContent>
+                </v:textbox>
+                <w10:wrap anchorx="margin"/>
+              </v:shape>
+            </w:pict>
+          </mc:Fallback>
+        </mc:AlternateContent>
+      </w:r>
+      <w:r>
+        <w:rPr>
+          <w:noProof/>
+          <w:lang w:val="el-GR"/>
+        </w:rPr>
+        <w:drawing>
+          <wp:inline distT="0" distB="0" distL="0" distR="0" wp14:anchorId="5308B8E2" wp14:editId="432DF9EE">
+            <wp:extent cx="2040649" cy="4123662"/>
+            <wp:effectExtent l="0" t="0" r="0" b="0"/>
+            <wp:docPr id="5" name="Picture 5" descr="Graphical user interface, text, application&#10;&#10;Description automatically generated"/>
+            <wp:cNvGraphicFramePr>
+              <a:graphicFrameLocks xmlns:a="http://schemas.openxmlformats.org/drawingml/2006/main" noChangeAspect="1"/>
+            </wp:cNvGraphicFramePr>
+            <a:graphic xmlns:a="http://schemas.openxmlformats.org/drawingml/2006/main">
+              <a:graphicData uri="http://schemas.openxmlformats.org/drawingml/2006/picture">
+                <pic:pic xmlns:pic="http://schemas.openxmlformats.org/drawingml/2006/picture">
+                  <pic:nvPicPr>
+                    <pic:cNvPr id="5" name="Picture 5" descr="Graphical user interface, text, application&#10;&#10;Description automatically generated"/>
+                    <pic:cNvPicPr/>
+                  </pic:nvPicPr>
+                  <pic:blipFill>
+                    <a:blip r:embed="rId7">
+                      <a:extLst>
+                        <a:ext uri="{28A0092B-C50C-407E-A947-70E740481C1C}">
+                          <a14:useLocalDpi xmlns:a14="http://schemas.microsoft.com/office/drawing/2010/main" val="0"/>
+                        </a:ext>
+                      </a:extLst>
+                    </a:blip>
+                    <a:stretch>
+                      <a:fillRect/>
+                    </a:stretch>
+                  </pic:blipFill>
+                  <pic:spPr>
+                    <a:xfrm>
+                      <a:off x="0" y="0"/>
+                      <a:ext cx="2066682" cy="4176268"/>
+                    </a:xfrm>
+                    <a:prstGeom prst="rect">
+                      <a:avLst/>
+                    </a:prstGeom>
+                  </pic:spPr>
+                </pic:pic>
+              </a:graphicData>
+            </a:graphic>
+          </wp:inline>
+        </w:drawing>
+      </w:r>
     </w:p>
     <w:p>
       <w:pPr>
@@ -1558,6 +2098,20 @@
         <w:rPr>
           <w:lang w:val="el-GR"/>
         </w:rPr>
+        <w:t xml:space="preserve"> και το εργαλείο </w:t>
+      </w:r>
+      <w:proofErr w:type="spellStart"/>
+      <w:r>
+        <w:rPr>
+          <w:lang w:val="en-US"/>
+        </w:rPr>
+        <w:t>Justinmind</w:t>
+      </w:r>
+      <w:proofErr w:type="spellEnd"/>
+      <w:r>
+        <w:rPr>
+          <w:lang w:val="el-GR"/>
+        </w:rPr>
         <w:t>.</w:t>
       </w:r>
     </w:p>
@@ -1586,10 +2140,10 @@
         </w:rPr>
         <w:t xml:space="preserve">της ιστοσελίδας </w:t>
       </w:r>
-      <w:hyperlink r:id="rId5" w:history="1">
+      <w:hyperlink r:id="rId8" w:history="1">
         <w:r>
           <w:rPr>
-            <w:rStyle w:val="-"/>
+            <w:rStyle w:val="Hyperlink"/>
             <w:lang w:val="el-GR"/>
           </w:rPr>
           <w:t>https://www.freelogodesign.org/</w:t>
@@ -1683,7 +2237,7 @@
                     </pic:cNvPicPr>
                   </pic:nvPicPr>
                   <pic:blipFill>
-                    <a:blip r:embed="rId6">
+                    <a:blip r:embed="rId9">
                       <a:extLst>
                         <a:ext uri="{28A0092B-C50C-407E-A947-70E740481C1C}">
                           <a14:useLocalDpi xmlns:a14="http://schemas.microsoft.com/office/drawing/2010/main" val="0"/>
@@ -1998,7 +2552,21 @@
         <w:rPr>
           <w:lang w:val="el-GR"/>
         </w:rPr>
-        <w:t> Αλεξανδρόπουλος Μάριος</w:t>
+        <w:t> </w:t>
+      </w:r>
+      <w:proofErr w:type="spellStart"/>
+      <w:r>
+        <w:rPr>
+          <w:lang w:val="el-GR"/>
+        </w:rPr>
+        <w:t>Αλεξανδρόπουλος</w:t>
+      </w:r>
+      <w:proofErr w:type="spellEnd"/>
+      <w:r>
+        <w:rPr>
+          <w:lang w:val="el-GR"/>
+        </w:rPr>
+        <w:t xml:space="preserve"> Μάριος</w:t>
       </w:r>
     </w:p>
     <w:p>
@@ -2012,18 +2580,40 @@
         <w:rPr>
           <w:lang w:val="el-GR"/>
         </w:rPr>
-        <w:t> Βύνιας Διονύσιος</w:t>
+        <w:t> </w:t>
+      </w:r>
+      <w:proofErr w:type="spellStart"/>
+      <w:r>
+        <w:rPr>
+          <w:lang w:val="el-GR"/>
+        </w:rPr>
+        <w:t>Βύνιας</w:t>
+      </w:r>
+      <w:proofErr w:type="spellEnd"/>
+      <w:r>
+        <w:rPr>
+          <w:lang w:val="el-GR"/>
+        </w:rPr>
+        <w:t xml:space="preserve"> Διονύσιος</w:t>
       </w:r>
     </w:p>
     <w:p>
       <w:pPr>
         <w:jc w:val="center"/>
       </w:pPr>
-      <w:r>
-        <w:rPr>
-          <w:lang w:val="el-GR"/>
-        </w:rPr>
-        <w:t>Δαλέζιος Κωνσταντίνος- Δημήτριος</w:t>
+      <w:proofErr w:type="spellStart"/>
+      <w:r>
+        <w:rPr>
+          <w:lang w:val="el-GR"/>
+        </w:rPr>
+        <w:t>Δαλέζιος</w:t>
+      </w:r>
+      <w:proofErr w:type="spellEnd"/>
+      <w:r>
+        <w:rPr>
+          <w:lang w:val="el-GR"/>
+        </w:rPr>
+        <w:t xml:space="preserve"> Κωνσταντίνος- Δημήτριος</w:t>
       </w:r>
     </w:p>
     <w:p>
@@ -2034,7 +2624,21 @@
         <w:rPr>
           <w:lang w:val="el-GR"/>
         </w:rPr>
-        <w:t> Σαρταμπάκος Ιωάννης</w:t>
+        <w:t> </w:t>
+      </w:r>
+      <w:proofErr w:type="spellStart"/>
+      <w:r>
+        <w:rPr>
+          <w:lang w:val="el-GR"/>
+        </w:rPr>
+        <w:t>Σαρταμπάκος</w:t>
+      </w:r>
+      <w:proofErr w:type="spellEnd"/>
+      <w:r>
+        <w:rPr>
+          <w:lang w:val="el-GR"/>
+        </w:rPr>
+        <w:t xml:space="preserve"> Ιωάννης</w:t>
       </w:r>
     </w:p>
     <w:p>
@@ -2460,17 +3064,17 @@
     <w:lsdException w:name="Unresolved Mention" w:semiHidden="1" w:unhideWhenUsed="1"/>
     <w:lsdException w:name="Smart Link" w:semiHidden="1" w:unhideWhenUsed="1"/>
   </w:latentStyles>
-  <w:style w:type="paragraph" w:default="1" w:styleId="a">
+  <w:style w:type="paragraph" w:default="1" w:styleId="Normal">
     <w:name w:val="Normal"/>
     <w:qFormat/>
   </w:style>
-  <w:style w:type="character" w:default="1" w:styleId="a0">
+  <w:style w:type="character" w:default="1" w:styleId="DefaultParagraphFont">
     <w:name w:val="Default Paragraph Font"/>
     <w:uiPriority w:val="1"/>
     <w:semiHidden/>
     <w:unhideWhenUsed/>
   </w:style>
-  <w:style w:type="table" w:default="1" w:styleId="a1">
+  <w:style w:type="table" w:default="1" w:styleId="TableNormal">
     <w:name w:val="Normal Table"/>
     <w:uiPriority w:val="99"/>
     <w:semiHidden/>
@@ -2485,17 +3089,17 @@
       </w:tblCellMar>
     </w:tblPr>
   </w:style>
-  <w:style w:type="numbering" w:default="1" w:styleId="a2">
+  <w:style w:type="numbering" w:default="1" w:styleId="NoList">
     <w:name w:val="No List"/>
     <w:uiPriority w:val="99"/>
     <w:semiHidden/>
     <w:unhideWhenUsed/>
   </w:style>
-  <w:style w:type="paragraph" w:styleId="a3">
+  <w:style w:type="paragraph" w:styleId="Title">
     <w:name w:val="Title"/>
-    <w:basedOn w:val="a"/>
-    <w:next w:val="a"/>
-    <w:link w:val="Char"/>
+    <w:basedOn w:val="Normal"/>
+    <w:next w:val="Normal"/>
+    <w:link w:val="TitleChar"/>
     <w:uiPriority w:val="10"/>
     <w:qFormat/>
     <w:rsid w:val="00245BE9"/>
@@ -2511,10 +3115,10 @@
       <w:szCs w:val="56"/>
     </w:rPr>
   </w:style>
-  <w:style w:type="character" w:customStyle="1" w:styleId="Char">
-    <w:name w:val="Τίτλος Char"/>
-    <w:basedOn w:val="a0"/>
-    <w:link w:val="a3"/>
+  <w:style w:type="character" w:customStyle="1" w:styleId="TitleChar">
+    <w:name w:val="Title Char"/>
+    <w:basedOn w:val="DefaultParagraphFont"/>
+    <w:link w:val="Title"/>
     <w:uiPriority w:val="10"/>
     <w:rsid w:val="00245BE9"/>
     <w:rPr>
@@ -2525,11 +3129,11 @@
       <w:szCs w:val="56"/>
     </w:rPr>
   </w:style>
-  <w:style w:type="paragraph" w:styleId="a4">
+  <w:style w:type="paragraph" w:styleId="Subtitle">
     <w:name w:val="Subtitle"/>
-    <w:basedOn w:val="a"/>
-    <w:next w:val="a"/>
-    <w:link w:val="Char0"/>
+    <w:basedOn w:val="Normal"/>
+    <w:next w:val="Normal"/>
+    <w:link w:val="SubtitleChar"/>
     <w:uiPriority w:val="11"/>
     <w:qFormat/>
     <w:rsid w:val="00245BE9"/>
@@ -2544,10 +3148,10 @@
       <w:spacing w:val="15"/>
     </w:rPr>
   </w:style>
-  <w:style w:type="character" w:customStyle="1" w:styleId="Char0">
-    <w:name w:val="Υπότιτλος Char"/>
-    <w:basedOn w:val="a0"/>
-    <w:link w:val="a4"/>
+  <w:style w:type="character" w:customStyle="1" w:styleId="SubtitleChar">
+    <w:name w:val="Subtitle Char"/>
+    <w:basedOn w:val="DefaultParagraphFont"/>
+    <w:link w:val="Subtitle"/>
     <w:uiPriority w:val="11"/>
     <w:rsid w:val="00245BE9"/>
     <w:rPr>
@@ -2556,9 +3160,9 @@
       <w:spacing w:val="15"/>
     </w:rPr>
   </w:style>
-  <w:style w:type="character" w:styleId="a5">
+  <w:style w:type="character" w:styleId="Emphasis">
     <w:name w:val="Emphasis"/>
-    <w:basedOn w:val="a0"/>
+    <w:basedOn w:val="DefaultParagraphFont"/>
     <w:uiPriority w:val="20"/>
     <w:qFormat/>
     <w:rsid w:val="001D5607"/>
@@ -2567,9 +3171,9 @@
       <w:iCs/>
     </w:rPr>
   </w:style>
-  <w:style w:type="character" w:styleId="-">
+  <w:style w:type="character" w:styleId="Hyperlink">
     <w:name w:val="Hyperlink"/>
-    <w:basedOn w:val="a0"/>
+    <w:basedOn w:val="DefaultParagraphFont"/>
     <w:uiPriority w:val="99"/>
     <w:semiHidden/>
     <w:unhideWhenUsed/>

</xml_diff>